<commit_message>
Setting Up Project Folder
 	Introduction To Build Responsive Website
 	Important Note Before You Go Ahead
Important Note About Choosing Right Icons:
In next lecture, we are will be choosing the right icons for this  project and we are going to use Font-awesome library.
Recently Font-awesome has introduced new version of icons which is version 5 but this course is based on version 4.7 and URLs to Font-awesome library has been changed so therefore the http://fontawesome.io/ is replaced with https://fontawesome.com/v4.7.0/.
Please use https://fontawesome.com/v4.7.0/ for accessing Font-awesome library.

 	Setting Up Project Folder
</commit_message>
<xml_diff>
--- a/Documentation.docx
+++ b/Documentation.docx
@@ -76,14 +76,7 @@
           <w:sz w:val="24"/>
           <w:szCs w:val="24"/>
         </w:rPr>
-        <w:t>Introduction</w:t>
-      </w:r>
-      <w:r>
-        <w:rPr>
-          <w:sz w:val="24"/>
-          <w:szCs w:val="24"/>
-        </w:rPr>
-        <w:t xml:space="preserve"> To Build Responsive</w:t>
+        <w:t>Introduction To Build Responsive</w:t>
       </w:r>
       <w:r>
         <w:rPr>
@@ -154,15 +147,13 @@
         </w:rPr>
         <w:t xml:space="preserve">In next lecture, we are will be choosing the right icons for </w:t>
       </w:r>
-      <w:proofErr w:type="spellStart"/>
-      <w:r>
-        <w:rPr>
-          <w:rFonts w:ascii="Segoe UI" w:eastAsia="Times New Roman" w:hAnsi="Segoe UI" w:cs="Segoe UI"/>
-          <w:color w:val="29303B"/>
-        </w:rPr>
-        <w:t>Loso</w:t>
-      </w:r>
-      <w:proofErr w:type="spellEnd"/>
+      <w:r>
+        <w:rPr>
+          <w:rFonts w:ascii="Segoe UI" w:eastAsia="Times New Roman" w:hAnsi="Segoe UI" w:cs="Segoe UI"/>
+          <w:color w:val="29303B"/>
+        </w:rPr>
+        <w:t xml:space="preserve">this </w:t>
+      </w:r>
       <w:r>
         <w:rPr>
           <w:rFonts w:ascii="Segoe UI" w:eastAsia="Times New Roman" w:hAnsi="Segoe UI" w:cs="Segoe UI"/>
@@ -310,7 +301,7 @@
         <v:path o:extrusionok="f" gradientshapeok="t" o:connecttype="rect"/>
         <o:lock v:ext="edit" aspectratio="t"/>
       </v:shapetype>
-      <v:shape id="_x0000_i1042" type="#_x0000_t75" style="width:11.5pt;height:11.5pt" o:bullet="t">
+      <v:shape id="_x0000_i1027" type="#_x0000_t75" style="width:11.5pt;height:11.5pt" o:bullet="t">
         <v:imagedata r:id="rId1" o:title="mso7540"/>
       </v:shape>
     </w:pict>
@@ -711,6 +702,7 @@
   <w:style w:type="paragraph" w:default="1" w:styleId="Normal">
     <w:name w:val="Normal"/>
     <w:qFormat/>
+    <w:rsid w:val="00BC6D38"/>
   </w:style>
   <w:style w:type="paragraph" w:styleId="Heading4">
     <w:name w:val="heading 4"/>
@@ -734,6 +726,7 @@
   <w:style w:type="character" w:default="1" w:styleId="DefaultParagraphFont">
     <w:name w:val="Default Paragraph Font"/>
     <w:uiPriority w:val="1"/>
+    <w:semiHidden/>
     <w:unhideWhenUsed/>
   </w:style>
   <w:style w:type="table" w:default="1" w:styleId="TableNormal">

</xml_diff>

<commit_message>
Added the Header Part
Added the Header Part. Add logo, background image, title & Description, Header buttons.

 	Building Header - Part 01
 	Building Header - Part 02
</commit_message>
<xml_diff>
--- a/Documentation.docx
+++ b/Documentation.docx
@@ -261,6 +261,52 @@
           <w:color w:val="29303B"/>
         </w:rPr>
         <w:t>Setting Up Project Folder</w:t>
+      </w:r>
+    </w:p>
+    <w:p>
+      <w:pPr>
+        <w:pStyle w:val="ListParagraph"/>
+        <w:numPr>
+          <w:ilvl w:val="0"/>
+          <w:numId w:val="2"/>
+        </w:numPr>
+        <w:shd w:val="clear" w:color="auto" w:fill="FFFFFF"/>
+        <w:spacing w:before="161" w:after="161" w:line="240" w:lineRule="auto"/>
+        <w:outlineLvl w:val="3"/>
+        <w:rPr>
+          <w:rFonts w:ascii="Segoe UI" w:eastAsia="Times New Roman" w:hAnsi="Segoe UI" w:cs="Segoe UI"/>
+          <w:color w:val="29303B"/>
+        </w:rPr>
+      </w:pPr>
+      <w:r>
+        <w:rPr>
+          <w:rFonts w:ascii="Segoe UI" w:eastAsia="Times New Roman" w:hAnsi="Segoe UI" w:cs="Segoe UI"/>
+          <w:color w:val="29303B"/>
+        </w:rPr>
+        <w:t>Building Header - Part 01</w:t>
+      </w:r>
+    </w:p>
+    <w:p>
+      <w:pPr>
+        <w:pStyle w:val="ListParagraph"/>
+        <w:numPr>
+          <w:ilvl w:val="0"/>
+          <w:numId w:val="2"/>
+        </w:numPr>
+        <w:shd w:val="clear" w:color="auto" w:fill="FFFFFF"/>
+        <w:spacing w:before="161" w:after="161" w:line="240" w:lineRule="auto"/>
+        <w:outlineLvl w:val="3"/>
+        <w:rPr>
+          <w:rFonts w:ascii="Segoe UI" w:eastAsia="Times New Roman" w:hAnsi="Segoe UI" w:cs="Segoe UI"/>
+          <w:color w:val="29303B"/>
+        </w:rPr>
+      </w:pPr>
+      <w:r>
+        <w:rPr>
+          <w:rFonts w:ascii="Segoe UI" w:eastAsia="Times New Roman" w:hAnsi="Segoe UI" w:cs="Segoe UI"/>
+          <w:color w:val="29303B"/>
+        </w:rPr>
+        <w:t>Building Header - Part 02</w:t>
       </w:r>
     </w:p>
     <w:p>
@@ -301,7 +347,7 @@
         <v:path o:extrusionok="f" gradientshapeok="t" o:connecttype="rect"/>
         <o:lock v:ext="edit" aspectratio="t"/>
       </v:shapetype>
-      <v:shape id="_x0000_i1027" type="#_x0000_t75" style="width:11.5pt;height:11.5pt" o:bullet="t">
+      <v:shape id="_x0000_i1034" type="#_x0000_t75" style="width:11.5pt;height:11.5pt" o:bullet="t">
         <v:imagedata r:id="rId1" o:title="mso7540"/>
       </v:shape>
     </w:pict>

</xml_diff>

<commit_message>
FEW WORDS ABOUT BIPLOB
 	Building About Us - Part 01
 	Building About Us - Part 02
</commit_message>
<xml_diff>
--- a/Documentation.docx
+++ b/Documentation.docx
@@ -312,7 +312,55 @@
     <w:p>
       <w:pPr>
         <w:pStyle w:val="ListParagraph"/>
-      </w:pPr>
+        <w:numPr>
+          <w:ilvl w:val="0"/>
+          <w:numId w:val="2"/>
+        </w:numPr>
+        <w:shd w:val="clear" w:color="auto" w:fill="FFFFFF"/>
+        <w:spacing w:before="161" w:after="161" w:line="240" w:lineRule="auto"/>
+        <w:outlineLvl w:val="3"/>
+        <w:rPr>
+          <w:rFonts w:ascii="Segoe UI" w:eastAsia="Times New Roman" w:hAnsi="Segoe UI" w:cs="Segoe UI"/>
+          <w:color w:val="29303B"/>
+        </w:rPr>
+      </w:pPr>
+      <w:r>
+        <w:rPr>
+          <w:rFonts w:ascii="Segoe UI" w:eastAsia="Times New Roman" w:hAnsi="Segoe UI" w:cs="Segoe UI"/>
+          <w:color w:val="29303B"/>
+        </w:rPr>
+        <w:t>Building About Us - Part 0</w:t>
+      </w:r>
+      <w:r>
+        <w:rPr>
+          <w:rFonts w:ascii="Segoe UI" w:eastAsia="Times New Roman" w:hAnsi="Segoe UI" w:cs="Segoe UI"/>
+          <w:color w:val="29303B"/>
+        </w:rPr>
+        <w:t>1</w:t>
+      </w:r>
+    </w:p>
+    <w:p>
+      <w:pPr>
+        <w:pStyle w:val="ListParagraph"/>
+        <w:numPr>
+          <w:ilvl w:val="0"/>
+          <w:numId w:val="2"/>
+        </w:numPr>
+        <w:shd w:val="clear" w:color="auto" w:fill="FFFFFF"/>
+        <w:spacing w:before="161" w:after="161" w:line="240" w:lineRule="auto"/>
+        <w:outlineLvl w:val="3"/>
+        <w:rPr>
+          <w:rFonts w:ascii="Segoe UI" w:eastAsia="Times New Roman" w:hAnsi="Segoe UI" w:cs="Segoe UI"/>
+          <w:color w:val="29303B"/>
+        </w:rPr>
+      </w:pPr>
+      <w:r>
+        <w:rPr>
+          <w:rFonts w:ascii="Segoe UI" w:eastAsia="Times New Roman" w:hAnsi="Segoe UI" w:cs="Segoe UI"/>
+          <w:color w:val="29303B"/>
+        </w:rPr>
+        <w:t>Building About Us - Part 02</w:t>
+      </w:r>
     </w:p>
     <w:sectPr>
       <w:pgSz w:w="12240" w:h="15840"/>
@@ -347,7 +395,7 @@
         <v:path o:extrusionok="f" gradientshapeok="t" o:connecttype="rect"/>
         <o:lock v:ext="edit" aspectratio="t"/>
       </v:shapetype>
-      <v:shape id="_x0000_i1034" type="#_x0000_t75" style="width:11.5pt;height:11.5pt" o:bullet="t">
+      <v:shape id="_x0000_i1028" type="#_x0000_t75" style="width:11.5pt;height:11.5pt" o:bullet="t">
         <v:imagedata r:id="rId1" o:title="mso7540"/>
       </v:shape>
     </w:pict>

</xml_diff>

<commit_message>
Added more about biplob
 	Building Testimonials - Part 01
 	Building Testimonials - Part 02
</commit_message>
<xml_diff>
--- a/Documentation.docx
+++ b/Documentation.docx
@@ -360,6 +360,59 @@
           <w:color w:val="29303B"/>
         </w:rPr>
         <w:t>Building About Us - Part 02</w:t>
+      </w:r>
+    </w:p>
+    <w:p>
+      <w:pPr>
+        <w:pStyle w:val="ListParagraph"/>
+        <w:numPr>
+          <w:ilvl w:val="0"/>
+          <w:numId w:val="2"/>
+        </w:numPr>
+        <w:shd w:val="clear" w:color="auto" w:fill="FFFFFF"/>
+        <w:spacing w:before="161" w:after="161" w:line="240" w:lineRule="auto"/>
+        <w:outlineLvl w:val="3"/>
+        <w:rPr>
+          <w:rFonts w:ascii="Segoe UI" w:eastAsia="Times New Roman" w:hAnsi="Segoe UI" w:cs="Segoe UI"/>
+          <w:color w:val="29303B"/>
+        </w:rPr>
+      </w:pPr>
+      <w:r>
+        <w:rPr>
+          <w:rFonts w:ascii="Segoe UI" w:eastAsia="Times New Roman" w:hAnsi="Segoe UI" w:cs="Segoe UI"/>
+          <w:color w:val="29303B"/>
+        </w:rPr>
+        <w:t>Building Testimonials - Part 01</w:t>
+      </w:r>
+    </w:p>
+    <w:p>
+      <w:pPr>
+        <w:pStyle w:val="ListParagraph"/>
+        <w:numPr>
+          <w:ilvl w:val="0"/>
+          <w:numId w:val="2"/>
+        </w:numPr>
+        <w:shd w:val="clear" w:color="auto" w:fill="FFFFFF"/>
+        <w:spacing w:before="161" w:after="161" w:line="240" w:lineRule="auto"/>
+        <w:outlineLvl w:val="3"/>
+        <w:rPr>
+          <w:rFonts w:ascii="Segoe UI" w:eastAsia="Times New Roman" w:hAnsi="Segoe UI" w:cs="Segoe UI"/>
+          <w:color w:val="29303B"/>
+        </w:rPr>
+      </w:pPr>
+      <w:r>
+        <w:rPr>
+          <w:rFonts w:ascii="Segoe UI" w:eastAsia="Times New Roman" w:hAnsi="Segoe UI" w:cs="Segoe UI"/>
+          <w:color w:val="29303B"/>
+        </w:rPr>
+        <w:t>Building Testimonials - Part 0</w:t>
+      </w:r>
+      <w:r>
+        <w:rPr>
+          <w:rFonts w:ascii="Segoe UI" w:eastAsia="Times New Roman" w:hAnsi="Segoe UI" w:cs="Segoe UI"/>
+          <w:color w:val="29303B"/>
+        </w:rPr>
+        <w:t>2</w:t>
       </w:r>
     </w:p>
     <w:sectPr>
@@ -395,7 +448,7 @@
         <v:path o:extrusionok="f" gradientshapeok="t" o:connecttype="rect"/>
         <o:lock v:ext="edit" aspectratio="t"/>
       </v:shapetype>
-      <v:shape id="_x0000_i1028" type="#_x0000_t75" style="width:11.5pt;height:11.5pt" o:bullet="t">
+      <v:shape id="_x0000_i1029" type="#_x0000_t75" style="width:11.5pt;height:11.5pt" o:bullet="t">
         <v:imagedata r:id="rId1" o:title="mso7540"/>
       </v:shape>
     </w:pict>

</xml_diff>